<commit_message>
Update summary on docx
</commit_message>
<xml_diff>
--- a/MSc Thesis/Thesis.docx
+++ b/MSc Thesis/Thesis.docx
@@ -431,7 +431,7 @@
           <v:shape id="_x0000_i1025" type="#_x0000_t75" style="width:481.8pt;height:706.8pt" o:ole="">
             <v:imagedata r:id="rId8" o:title=""/>
           </v:shape>
-          <o:OLEObject Type="Embed" ProgID="Word.Document.8" ShapeID="_x0000_i1025" DrawAspect="Content" ObjectID="_1768505198" r:id="rId9">
+          <o:OLEObject Type="Embed" ProgID="Word.Document.8" ShapeID="_x0000_i1025" DrawAspect="Content" ObjectID="_1768830666" r:id="rId9">
             <o:FieldCodes>\s</o:FieldCodes>
           </o:OLEObject>
         </w:object>
@@ -517,25 +517,7 @@
             <w:sz w:val="20"/>
             <w:szCs w:val="20"/>
           </w:rPr>
-          <w:t>Introduct</w:t>
-        </w:r>
-        <w:r>
-          <w:rPr>
-            <w:rStyle w:val="Collegamentoipertestuale"/>
-            <w:rFonts w:ascii="Arial" w:eastAsia="Times New Roman" w:hAnsi="Arial" w:cs="Arial"/>
-            <w:sz w:val="20"/>
-            <w:szCs w:val="20"/>
-          </w:rPr>
-          <w:t>i</w:t>
-        </w:r>
-        <w:r>
-          <w:rPr>
-            <w:rStyle w:val="Collegamentoipertestuale"/>
-            <w:rFonts w:ascii="Arial" w:eastAsia="Times New Roman" w:hAnsi="Arial" w:cs="Arial"/>
-            <w:sz w:val="20"/>
-            <w:szCs w:val="20"/>
-          </w:rPr>
-          <w:t>on</w:t>
+          <w:t>Introduction</w:t>
         </w:r>
         <w:proofErr w:type="spellEnd"/>
       </w:hyperlink>
@@ -682,7 +664,98 @@
           <w:sz w:val="20"/>
           <w:szCs w:val="20"/>
         </w:rPr>
-        <w:t>African</w:t>
+        <w:t>Minigrids</w:t>
+      </w:r>
+      <w:proofErr w:type="spellEnd"/>
+    </w:p>
+    <w:p>
+      <w:pPr>
+        <w:ind w:firstLine="709"/>
+        <w:rPr>
+          <w:rFonts w:ascii="Arial" w:eastAsia="Times New Roman" w:hAnsi="Arial" w:cs="Arial"/>
+          <w:sz w:val="20"/>
+          <w:szCs w:val="20"/>
+        </w:rPr>
+      </w:pPr>
+      <w:r>
+        <w:rPr>
+          <w:rFonts w:ascii="Arial" w:eastAsia="Times New Roman" w:hAnsi="Arial" w:cs="Arial"/>
+          <w:sz w:val="20"/>
+          <w:szCs w:val="20"/>
+        </w:rPr>
+        <w:t xml:space="preserve">1.4 Thesis </w:t>
+      </w:r>
+      <w:proofErr w:type="spellStart"/>
+      <w:r>
+        <w:rPr>
+          <w:rFonts w:ascii="Arial" w:eastAsia="Times New Roman" w:hAnsi="Arial" w:cs="Arial"/>
+          <w:sz w:val="20"/>
+          <w:szCs w:val="20"/>
+        </w:rPr>
+        <w:t>Structure</w:t>
+      </w:r>
+      <w:proofErr w:type="spellEnd"/>
+    </w:p>
+    <w:p>
+      <w:pPr>
+        <w:rPr>
+          <w:rFonts w:ascii="Arial" w:eastAsia="Times New Roman" w:hAnsi="Arial" w:cs="Arial"/>
+          <w:sz w:val="20"/>
+          <w:szCs w:val="20"/>
+        </w:rPr>
+      </w:pPr>
+      <w:r>
+        <w:rPr>
+          <w:rFonts w:ascii="Arial" w:eastAsia="Times New Roman" w:hAnsi="Arial" w:cs="Arial"/>
+          <w:sz w:val="20"/>
+          <w:szCs w:val="20"/>
+        </w:rPr>
+        <w:t xml:space="preserve">2. </w:t>
+      </w:r>
+      <w:proofErr w:type="spellStart"/>
+      <w:r>
+        <w:rPr>
+          <w:rFonts w:ascii="Arial" w:eastAsia="Times New Roman" w:hAnsi="Arial" w:cs="Arial"/>
+          <w:sz w:val="20"/>
+          <w:szCs w:val="20"/>
+        </w:rPr>
+        <w:t>Context</w:t>
+      </w:r>
+      <w:proofErr w:type="spellEnd"/>
+      <w:r>
+        <w:rPr>
+          <w:rFonts w:ascii="Arial" w:eastAsia="Times New Roman" w:hAnsi="Arial" w:cs="Arial"/>
+          <w:sz w:val="20"/>
+          <w:szCs w:val="20"/>
+        </w:rPr>
+        <w:t xml:space="preserve"> and State of the Art</w:t>
+      </w:r>
+    </w:p>
+    <w:p>
+      <w:pPr>
+        <w:ind w:firstLine="709"/>
+        <w:rPr>
+          <w:rFonts w:ascii="Arial" w:eastAsia="Times New Roman" w:hAnsi="Arial" w:cs="Arial"/>
+          <w:sz w:val="20"/>
+          <w:szCs w:val="20"/>
+        </w:rPr>
+      </w:pPr>
+      <w:r>
+        <w:rPr>
+          <w:rFonts w:ascii="Arial" w:eastAsia="Times New Roman" w:hAnsi="Arial" w:cs="Arial"/>
+          <w:sz w:val="20"/>
+          <w:szCs w:val="20"/>
+        </w:rPr>
+        <w:t xml:space="preserve">2.1 Energy </w:t>
+      </w:r>
+      <w:proofErr w:type="spellStart"/>
+      <w:r>
+        <w:rPr>
+          <w:rFonts w:ascii="Arial" w:eastAsia="Times New Roman" w:hAnsi="Arial" w:cs="Arial"/>
+          <w:sz w:val="20"/>
+          <w:szCs w:val="20"/>
+        </w:rPr>
+        <w:t>Context</w:t>
       </w:r>
       <w:proofErr w:type="spellEnd"/>
       <w:r>
@@ -692,115 +765,6 @@
           <w:szCs w:val="20"/>
         </w:rPr>
         <w:t xml:space="preserve"> </w:t>
-      </w:r>
-      <w:proofErr w:type="spellStart"/>
-      <w:r>
-        <w:rPr>
-          <w:rFonts w:ascii="Arial" w:eastAsia="Times New Roman" w:hAnsi="Arial" w:cs="Arial"/>
-          <w:sz w:val="20"/>
-          <w:szCs w:val="20"/>
-        </w:rPr>
-        <w:t>Minigrids</w:t>
-      </w:r>
-      <w:proofErr w:type="spellEnd"/>
-    </w:p>
-    <w:p>
-      <w:pPr>
-        <w:ind w:firstLine="709"/>
-        <w:rPr>
-          <w:rFonts w:ascii="Arial" w:eastAsia="Times New Roman" w:hAnsi="Arial" w:cs="Arial"/>
-          <w:sz w:val="20"/>
-          <w:szCs w:val="20"/>
-        </w:rPr>
-      </w:pPr>
-      <w:r>
-        <w:rPr>
-          <w:rFonts w:ascii="Arial" w:eastAsia="Times New Roman" w:hAnsi="Arial" w:cs="Arial"/>
-          <w:sz w:val="20"/>
-          <w:szCs w:val="20"/>
-        </w:rPr>
-        <w:t xml:space="preserve">1.4 Thesis </w:t>
-      </w:r>
-      <w:proofErr w:type="spellStart"/>
-      <w:r>
-        <w:rPr>
-          <w:rFonts w:ascii="Arial" w:eastAsia="Times New Roman" w:hAnsi="Arial" w:cs="Arial"/>
-          <w:sz w:val="20"/>
-          <w:szCs w:val="20"/>
-        </w:rPr>
-        <w:t>Structure</w:t>
-      </w:r>
-      <w:proofErr w:type="spellEnd"/>
-    </w:p>
-    <w:p>
-      <w:pPr>
-        <w:rPr>
-          <w:rFonts w:ascii="Arial" w:eastAsia="Times New Roman" w:hAnsi="Arial" w:cs="Arial"/>
-          <w:sz w:val="20"/>
-          <w:szCs w:val="20"/>
-        </w:rPr>
-      </w:pPr>
-      <w:r>
-        <w:rPr>
-          <w:rFonts w:ascii="Arial" w:eastAsia="Times New Roman" w:hAnsi="Arial" w:cs="Arial"/>
-          <w:sz w:val="20"/>
-          <w:szCs w:val="20"/>
-        </w:rPr>
-        <w:t xml:space="preserve">2. </w:t>
-      </w:r>
-      <w:proofErr w:type="spellStart"/>
-      <w:r>
-        <w:rPr>
-          <w:rFonts w:ascii="Arial" w:eastAsia="Times New Roman" w:hAnsi="Arial" w:cs="Arial"/>
-          <w:sz w:val="20"/>
-          <w:szCs w:val="20"/>
-        </w:rPr>
-        <w:t>Context</w:t>
-      </w:r>
-      <w:proofErr w:type="spellEnd"/>
-      <w:r>
-        <w:rPr>
-          <w:rFonts w:ascii="Arial" w:eastAsia="Times New Roman" w:hAnsi="Arial" w:cs="Arial"/>
-          <w:sz w:val="20"/>
-          <w:szCs w:val="20"/>
-        </w:rPr>
-        <w:t xml:space="preserve"> and State of the Art</w:t>
-      </w:r>
-    </w:p>
-    <w:p>
-      <w:pPr>
-        <w:ind w:firstLine="709"/>
-        <w:rPr>
-          <w:rFonts w:ascii="Arial" w:eastAsia="Times New Roman" w:hAnsi="Arial" w:cs="Arial"/>
-          <w:sz w:val="20"/>
-          <w:szCs w:val="20"/>
-        </w:rPr>
-      </w:pPr>
-      <w:r>
-        <w:rPr>
-          <w:rFonts w:ascii="Arial" w:eastAsia="Times New Roman" w:hAnsi="Arial" w:cs="Arial"/>
-          <w:sz w:val="20"/>
-          <w:szCs w:val="20"/>
-        </w:rPr>
-        <w:t xml:space="preserve">2.1 Energy </w:t>
-      </w:r>
-      <w:proofErr w:type="spellStart"/>
-      <w:r>
-        <w:rPr>
-          <w:rFonts w:ascii="Arial" w:eastAsia="Times New Roman" w:hAnsi="Arial" w:cs="Arial"/>
-          <w:sz w:val="20"/>
-          <w:szCs w:val="20"/>
-        </w:rPr>
-        <w:t>Context</w:t>
-      </w:r>
-      <w:proofErr w:type="spellEnd"/>
-      <w:r>
-        <w:rPr>
-          <w:rFonts w:ascii="Arial" w:eastAsia="Times New Roman" w:hAnsi="Arial" w:cs="Arial"/>
-          <w:sz w:val="20"/>
-          <w:szCs w:val="20"/>
-        </w:rPr>
-        <w:t xml:space="preserve"> in Africa</w:t>
       </w:r>
     </w:p>
     <w:p>

</xml_diff>

<commit_message>
Upload Paper Fioriti & al
</commit_message>
<xml_diff>
--- a/MSc Thesis/Thesis.docx
+++ b/MSc Thesis/Thesis.docx
@@ -396,7 +396,7 @@
           <v:shape id="_x0000_i1025" type="#_x0000_t75" style="width:481.5pt;height:706.5pt" o:ole="">
             <v:imagedata r:id="rId8" o:title=""/>
           </v:shape>
-          <o:OLEObject Type="Embed" ProgID="Word.Document.8" ShapeID="_x0000_i1025" DrawAspect="Content" ObjectID="_1773567077" r:id="rId9">
+          <o:OLEObject Type="Embed" ProgID="Word.Document.8" ShapeID="_x0000_i1025" DrawAspect="Content" ObjectID="_1773665250" r:id="rId9">
             <o:FieldCodes>\s</o:FieldCodes>
           </o:OLEObject>
         </w:object>
@@ -611,22 +611,26 @@
           <w:szCs w:val="20"/>
         </w:rPr>
       </w:pPr>
-      <w:r>
-        <w:rPr>
-          <w:rFonts w:ascii="Palatino Linotype" w:eastAsia="Times New Roman" w:hAnsi="Palatino Linotype" w:cs="Arial"/>
-          <w:sz w:val="20"/>
-          <w:szCs w:val="20"/>
-        </w:rPr>
-        <w:t xml:space="preserve">2. </w:t>
-      </w:r>
-      <w:r>
-        <w:rPr>
-          <w:rFonts w:ascii="Palatino Linotype" w:eastAsia="Times New Roman" w:hAnsi="Palatino Linotype" w:cs="Arial"/>
-          <w:sz w:val="20"/>
-          <w:szCs w:val="20"/>
-        </w:rPr>
-        <w:t>Literature Review</w:t>
-      </w:r>
+      <w:hyperlink w:anchor="_LITERATURE_REVIEW" w:history="1">
+        <w:r>
+          <w:rPr>
+            <w:rStyle w:val="Hyperlink"/>
+            <w:rFonts w:ascii="Palatino Linotype" w:eastAsia="Times New Roman" w:hAnsi="Palatino Linotype" w:cs="Arial"/>
+            <w:sz w:val="20"/>
+            <w:szCs w:val="20"/>
+          </w:rPr>
+          <w:t xml:space="preserve">2. </w:t>
+        </w:r>
+        <w:r>
+          <w:rPr>
+            <w:rStyle w:val="Hyperlink"/>
+            <w:rFonts w:ascii="Palatino Linotype" w:eastAsia="Times New Roman" w:hAnsi="Palatino Linotype" w:cs="Arial"/>
+            <w:sz w:val="20"/>
+            <w:szCs w:val="20"/>
+          </w:rPr>
+          <w:t>Literature Review</w:t>
+        </w:r>
+      </w:hyperlink>
     </w:p>
     <w:p>
       <w:pPr>
@@ -638,29 +642,42 @@
           <w:szCs w:val="20"/>
         </w:rPr>
       </w:pPr>
-      <w:r>
-        <w:rPr>
-          <w:rFonts w:ascii="Palatino Linotype" w:eastAsia="Times New Roman" w:hAnsi="Palatino Linotype" w:cs="Arial"/>
-          <w:sz w:val="20"/>
-          <w:szCs w:val="20"/>
-        </w:rPr>
-        <w:t xml:space="preserve">2.1 Energy </w:t>
-      </w:r>
-      <w:r>
-        <w:rPr>
-          <w:rFonts w:ascii="Palatino Linotype" w:eastAsia="Times New Roman" w:hAnsi="Palatino Linotype" w:cs="Arial"/>
-          <w:sz w:val="20"/>
-          <w:szCs w:val="20"/>
-        </w:rPr>
-        <w:t xml:space="preserve">Access </w:t>
-      </w:r>
-      <w:r>
-        <w:rPr>
-          <w:rFonts w:ascii="Palatino Linotype" w:eastAsia="Times New Roman" w:hAnsi="Palatino Linotype" w:cs="Arial"/>
-          <w:sz w:val="20"/>
-          <w:szCs w:val="20"/>
-        </w:rPr>
-        <w:t xml:space="preserve">Context </w:t>
+      <w:hyperlink w:anchor="_Energy_Access_Context" w:history="1">
+        <w:r>
+          <w:rPr>
+            <w:rStyle w:val="Hyperlink"/>
+            <w:rFonts w:ascii="Palatino Linotype" w:eastAsia="Times New Roman" w:hAnsi="Palatino Linotype" w:cs="Arial"/>
+            <w:sz w:val="20"/>
+            <w:szCs w:val="20"/>
+          </w:rPr>
+          <w:t xml:space="preserve">2.1 Energy </w:t>
+        </w:r>
+        <w:r>
+          <w:rPr>
+            <w:rStyle w:val="Hyperlink"/>
+            <w:rFonts w:ascii="Palatino Linotype" w:eastAsia="Times New Roman" w:hAnsi="Palatino Linotype" w:cs="Arial"/>
+            <w:sz w:val="20"/>
+            <w:szCs w:val="20"/>
+          </w:rPr>
+          <w:t xml:space="preserve">Access </w:t>
+        </w:r>
+        <w:r>
+          <w:rPr>
+            <w:rStyle w:val="Hyperlink"/>
+            <w:rFonts w:ascii="Palatino Linotype" w:eastAsia="Times New Roman" w:hAnsi="Palatino Linotype" w:cs="Arial"/>
+            <w:sz w:val="20"/>
+            <w:szCs w:val="20"/>
+          </w:rPr>
+          <w:t>Context</w:t>
+        </w:r>
+      </w:hyperlink>
+      <w:r>
+        <w:rPr>
+          <w:rFonts w:ascii="Palatino Linotype" w:eastAsia="Times New Roman" w:hAnsi="Palatino Linotype" w:cs="Arial"/>
+          <w:sz w:val="20"/>
+          <w:szCs w:val="20"/>
+        </w:rPr>
+        <w:t xml:space="preserve"> </w:t>
       </w:r>
     </w:p>
     <w:p>
@@ -695,7 +712,15 @@
           <w:sz w:val="20"/>
           <w:szCs w:val="20"/>
         </w:rPr>
-        <w:t xml:space="preserve"> Minigrids: Definition and Characteristics</w:t>
+        <w:t xml:space="preserve"> Minigrid</w:t>
+      </w:r>
+      <w:r>
+        <w:rPr>
+          <w:rFonts w:ascii="Palatino Linotype" w:eastAsia="Times New Roman" w:hAnsi="Palatino Linotype" w:cs="Arial"/>
+          <w:sz w:val="20"/>
+          <w:szCs w:val="20"/>
+        </w:rPr>
+        <w:t>s Design Overview</w:t>
       </w:r>
     </w:p>
     <w:p>
@@ -3144,6 +3169,8 @@
           <w:color w:val="auto"/>
         </w:rPr>
       </w:pPr>
+      <w:bookmarkStart w:id="6" w:name="_LITERATURE_REVIEW"/>
+      <w:bookmarkEnd w:id="6"/>
       <w:r>
         <w:rPr>
           <w:rFonts w:ascii="Arial" w:hAnsi="Arial" w:cs="Arial"/>
@@ -3168,6 +3195,8 @@
           <w:color w:val="auto"/>
         </w:rPr>
       </w:pPr>
+      <w:bookmarkStart w:id="7" w:name="_Energy_Access_Context"/>
+      <w:bookmarkEnd w:id="7"/>
       <w:r>
         <w:rPr>
           <w:rFonts w:ascii="Arial" w:hAnsi="Arial" w:cs="Arial"/>
@@ -5716,25 +5745,7 @@
           <w:sz w:val="16"/>
           <w:szCs w:val="16"/>
         </w:rPr>
-        <w:t xml:space="preserve">Rate of increase (or decrease) in installed electricity capacity (with </w:t>
-      </w:r>
-      <w:proofErr w:type="gramStart"/>
-      <w:r>
-        <w:rPr>
-          <w:rFonts w:ascii="Palatino Linotype" w:hAnsi="Palatino Linotype"/>
-          <w:sz w:val="16"/>
-          <w:szCs w:val="16"/>
-        </w:rPr>
-        <w:t>three year</w:t>
-      </w:r>
-      <w:proofErr w:type="gramEnd"/>
-      <w:r>
-        <w:rPr>
-          <w:rFonts w:ascii="Palatino Linotype" w:hAnsi="Palatino Linotype"/>
-          <w:sz w:val="16"/>
-          <w:szCs w:val="16"/>
-        </w:rPr>
-        <w:t xml:space="preserve"> floating average) in SSA countries arranged by tertile (red, black and blue dots features countries with relatively large, medium, and small generating capacity, respectively, in 2008). Data: authors’ compilation from EIA</w:t>
+        <w:t>Rate of increase (or decrease) in installed electricity capacity (with three year floating average) in SSA countries arranged by tertile (red, black and blue dots features countries with relatively large, medium, and small generating capacity, respectively, in 2008). Data: authors’ compilation from EIA</w:t>
       </w:r>
     </w:p>
     <w:p>
@@ -5818,51 +5829,15 @@
           <w:sz w:val="24"/>
           <w:szCs w:val="24"/>
         </w:rPr>
-        <w:t xml:space="preserve">Africa is included in the major energy outlooks from the </w:t>
-      </w:r>
-      <w:proofErr w:type="gramStart"/>
-      <w:r>
-        <w:rPr>
-          <w:rFonts w:ascii="Palatino Linotype" w:hAnsi="Palatino Linotype"/>
-          <w:sz w:val="24"/>
-          <w:szCs w:val="24"/>
-        </w:rPr>
-        <w:t>International</w:t>
-      </w:r>
-      <w:proofErr w:type="gramEnd"/>
-      <w:r>
-        <w:rPr>
-          <w:rFonts w:ascii="Palatino Linotype" w:hAnsi="Palatino Linotype"/>
-          <w:sz w:val="24"/>
-          <w:szCs w:val="24"/>
-        </w:rPr>
-        <w:t xml:space="preserve"> energy Agency (IEA), the US dept of E</w:t>
-      </w:r>
-      <w:r>
-        <w:rPr>
-          <w:rFonts w:ascii="Palatino Linotype" w:hAnsi="Palatino Linotype"/>
-          <w:sz w:val="24"/>
-          <w:szCs w:val="24"/>
-        </w:rPr>
-        <w:t xml:space="preserve">nergy’s Energy Information Agency (EIA), British Petroleum (BP) and other international committee. Each dataset has different levels of descriptive information coverage and aggregation. We primarily relied on the EIA dataset as it was the most transparent and complete in terms of accessible country time-series data. It is useful to look at results of these </w:t>
-      </w:r>
-      <w:proofErr w:type="gramStart"/>
-      <w:r>
-        <w:rPr>
-          <w:rFonts w:ascii="Palatino Linotype" w:hAnsi="Palatino Linotype"/>
-          <w:sz w:val="24"/>
-          <w:szCs w:val="24"/>
-        </w:rPr>
-        <w:t>high level</w:t>
-      </w:r>
-      <w:proofErr w:type="gramEnd"/>
-      <w:r>
-        <w:rPr>
-          <w:rFonts w:ascii="Palatino Linotype" w:hAnsi="Palatino Linotype"/>
-          <w:sz w:val="24"/>
-          <w:szCs w:val="24"/>
-        </w:rPr>
-        <w:t xml:space="preserve"> global exercises to get a sense of the numbers being fed into the </w:t>
+        <w:t>Africa is included in the major energy outlooks from the International energy Agency (IEA), the US dept of E</w:t>
+      </w:r>
+      <w:r>
+        <w:rPr>
+          <w:rFonts w:ascii="Palatino Linotype" w:hAnsi="Palatino Linotype"/>
+          <w:sz w:val="24"/>
+          <w:szCs w:val="24"/>
+        </w:rPr>
+        <w:t xml:space="preserve">nergy’s Energy Information Agency (EIA), British Petroleum (BP) and other international committee. Each dataset has different levels of descriptive information coverage and aggregation. We primarily relied on the EIA dataset as it was the most transparent and complete in terms of accessible country time-series data. It is useful to look at results of these high level global exercises to get a sense of the numbers being fed into the </w:t>
       </w:r>
       <w:r>
         <w:rPr>
@@ -6117,25 +6092,7 @@
           <w:sz w:val="24"/>
           <w:szCs w:val="24"/>
         </w:rPr>
-        <w:t xml:space="preserve">are shown several scenarios for Africa. They considered three </w:t>
-      </w:r>
-      <w:proofErr w:type="gramStart"/>
-      <w:r>
-        <w:rPr>
-          <w:rFonts w:ascii="Palatino Linotype" w:hAnsi="Palatino Linotype"/>
-          <w:sz w:val="24"/>
-          <w:szCs w:val="24"/>
-        </w:rPr>
-        <w:t>type</w:t>
-      </w:r>
-      <w:proofErr w:type="gramEnd"/>
-      <w:r>
-        <w:rPr>
-          <w:rFonts w:ascii="Palatino Linotype" w:hAnsi="Palatino Linotype"/>
-          <w:sz w:val="24"/>
-          <w:szCs w:val="24"/>
-        </w:rPr>
-        <w:t xml:space="preserve"> of demand: market, suppressed and social to help create three scenarios (constant access, regional </w:t>
+        <w:t xml:space="preserve">are shown several scenarios for Africa. They considered three type of demand: market, suppressed and social to help create three scenarios (constant access, regional </w:t>
       </w:r>
       <w:r>
         <w:rPr>
@@ -6399,7 +6356,6 @@
         <w:t xml:space="preserve"> in the Democratic Republic of Congo, Ethiopia, Cameroon, Angola, Madagascar, Gabon, Mozambique and Nigeria. Similarly, the Intergovernmental Panel on Climate Change (IPCC) estimates the technical hydropower potential at 1174 TWh (or 283 GW of installed capacity), only eight percent of which has been developed. </w:t>
       </w:r>
       <w:proofErr w:type="spellStart"/>
-      <w:proofErr w:type="gramStart"/>
       <w:r>
         <w:rPr>
           <w:rFonts w:ascii="Palatino Linotype" w:hAnsi="Palatino Linotype"/>
@@ -6409,7 +6365,6 @@
         <w:t>Interestingly,this</w:t>
       </w:r>
       <w:proofErr w:type="spellEnd"/>
-      <w:proofErr w:type="gramEnd"/>
       <w:r>
         <w:rPr>
           <w:rFonts w:ascii="Palatino Linotype" w:hAnsi="Palatino Linotype"/>
@@ -6705,18 +6660,8 @@
           <w:sz w:val="24"/>
           <w:szCs w:val="24"/>
         </w:rPr>
-        <w:t xml:space="preserve">Using simple heuristics, it has been calculated “back of the envelope” electricity generation capacity requires in SSA (excluding RSA) to 2030 under various electricity access level assumptions (see table 4). It is important to note that these scenarios are not limited to household demand, but for the entire economy. In the first two scenarios it is separated the number of people without access (electricity poor) from those with access (non-electricity poor), and each category arrives at a different level of access in 2030. In the two other scenarios the entire 2030 population is brought to a single average level of access. Of course, such results are highly stylized and would, in themselves, not properly consider issue such as: intermittency, system operation, ramping </w:t>
-      </w:r>
-      <w:proofErr w:type="gramStart"/>
-      <w:r>
-        <w:rPr>
-          <w:rFonts w:ascii="Palatino Linotype" w:hAnsi="Palatino Linotype"/>
-          <w:sz w:val="24"/>
-          <w:szCs w:val="24"/>
-        </w:rPr>
-        <w:t>etc..</w:t>
-      </w:r>
-      <w:proofErr w:type="gramEnd"/>
+        <w:t>Using simple heuristics, it has been calculated “back of the envelope” electricity generation capacity requires in SSA (excluding RSA) to 2030 under various electricity access level assumptions (see table 4). It is important to note that these scenarios are not limited to household demand, but for the entire economy. In the first two scenarios it is separated the number of people without access (electricity poor) from those with access (non-electricity poor), and each category arrives at a different level of access in 2030. In the two other scenarios the entire 2030 population is brought to a single average level of access. Of course, such results are highly stylized and would, in themselves, not properly consider issue such as: intermittency, system operation, ramping etc..</w:t>
+      </w:r>
     </w:p>
     <w:p>
       <w:pPr>
@@ -6802,6 +6747,7 @@
       <w:r>
         <w:rPr>
           <w:rFonts w:ascii="Palatino Linotype" w:hAnsi="Palatino Linotype"/>
+          <w:noProof/>
           <w:sz w:val="24"/>
           <w:szCs w:val="24"/>
         </w:rPr>
@@ -7115,6 +7061,7 @@
       <w:r>
         <w:rPr>
           <w:rFonts w:ascii="Palatino Linotype" w:hAnsi="Palatino Linotype"/>
+          <w:noProof/>
           <w:sz w:val="24"/>
           <w:szCs w:val="24"/>
         </w:rPr>
@@ -7316,25 +7263,7 @@
           <w:sz w:val="24"/>
           <w:szCs w:val="24"/>
         </w:rPr>
-        <w:t xml:space="preserve">In </w:t>
-      </w:r>
-      <w:proofErr w:type="gramStart"/>
-      <w:r>
-        <w:rPr>
-          <w:rFonts w:ascii="Palatino Linotype" w:hAnsi="Palatino Linotype"/>
-          <w:sz w:val="24"/>
-          <w:szCs w:val="24"/>
-        </w:rPr>
-        <w:t>addition</w:t>
-      </w:r>
-      <w:proofErr w:type="gramEnd"/>
-      <w:r>
-        <w:rPr>
-          <w:rFonts w:ascii="Palatino Linotype" w:hAnsi="Palatino Linotype"/>
-          <w:sz w:val="24"/>
-          <w:szCs w:val="24"/>
-        </w:rPr>
-        <w:t xml:space="preserve"> for Africa to meet the universal electrification target 47 countries would need to do simultaneously.</w:t>
+        <w:t>In addition for Africa to meet the universal electrification target 47 countries would need to do simultaneously.</w:t>
       </w:r>
     </w:p>
     <w:p>
@@ -7406,6 +7335,7 @@
       <w:r>
         <w:rPr>
           <w:rFonts w:ascii="Palatino Linotype" w:hAnsi="Palatino Linotype"/>
+          <w:noProof/>
           <w:sz w:val="24"/>
           <w:szCs w:val="24"/>
         </w:rPr>
@@ -7546,10 +7476,352 @@
           <w:rFonts w:ascii="Arial" w:eastAsia="Times New Roman" w:hAnsi="Arial" w:cs="Arial"/>
           <w:color w:val="auto"/>
         </w:rPr>
-        <w:t>Minigrids: Definition and Characteristics</w:t>
-      </w:r>
-    </w:p>
-    <w:p/>
+        <w:t>Mi</w:t>
+      </w:r>
+      <w:r>
+        <w:rPr>
+          <w:rFonts w:ascii="Arial" w:eastAsia="Times New Roman" w:hAnsi="Arial" w:cs="Arial"/>
+          <w:color w:val="auto"/>
+        </w:rPr>
+        <w:t>ni</w:t>
+      </w:r>
+      <w:r>
+        <w:rPr>
+          <w:rFonts w:ascii="Arial" w:eastAsia="Times New Roman" w:hAnsi="Arial" w:cs="Arial"/>
+          <w:color w:val="auto"/>
+        </w:rPr>
+        <w:t>grids</w:t>
+      </w:r>
+      <w:r>
+        <w:rPr>
+          <w:rFonts w:ascii="Arial" w:eastAsia="Times New Roman" w:hAnsi="Arial" w:cs="Arial"/>
+          <w:color w:val="auto"/>
+        </w:rPr>
+        <w:t xml:space="preserve"> Design Overview</w:t>
+      </w:r>
+    </w:p>
+    <w:p>
+      <w:pPr>
+        <w:jc w:val="both"/>
+        <w:rPr>
+          <w:rFonts w:ascii="Palatino Linotype" w:hAnsi="Palatino Linotype"/>
+          <w:sz w:val="24"/>
+          <w:szCs w:val="24"/>
+        </w:rPr>
+      </w:pPr>
+    </w:p>
+    <w:p>
+      <w:pPr>
+        <w:jc w:val="both"/>
+        <w:rPr>
+          <w:rFonts w:ascii="Palatino Linotype" w:hAnsi="Palatino Linotype"/>
+          <w:sz w:val="24"/>
+          <w:szCs w:val="24"/>
+        </w:rPr>
+      </w:pPr>
+      <w:r>
+        <w:rPr>
+          <w:rFonts w:ascii="Palatino Linotype" w:hAnsi="Palatino Linotype"/>
+          <w:sz w:val="24"/>
+          <w:szCs w:val="24"/>
+        </w:rPr>
+        <w:t xml:space="preserve">Our modern society is highly dependent on the electrical grid and major outages have severe consequences. A reliable source of power is especially important for campuses (including college campuses, business parks, etc.), military bases, and other areas with critical municipal functions (such as hospitals, police, and fire stations), where public safety may be compromised by a lack of electrical power. Although backup generation is common at critical facilities, failure of backup generation resources is quite common due to lack of maintenance or insufficient fuel supplies. Advanced microgrids can be an effective solution for power delivery to critical infrastructure.  </w:t>
+      </w:r>
+    </w:p>
+    <w:p>
+      <w:pPr>
+        <w:jc w:val="both"/>
+        <w:rPr>
+          <w:rFonts w:ascii="Palatino Linotype" w:hAnsi="Palatino Linotype"/>
+          <w:sz w:val="24"/>
+          <w:szCs w:val="24"/>
+        </w:rPr>
+      </w:pPr>
+      <w:r>
+        <w:rPr>
+          <w:rFonts w:ascii="Palatino Linotype" w:hAnsi="Palatino Linotype"/>
+          <w:sz w:val="24"/>
+          <w:szCs w:val="24"/>
+        </w:rPr>
+        <w:lastRenderedPageBreak/>
+        <w:t>We consider a “microgrid” as an integrated energy system consisting of loads and generation operating as a coherent unit. Microgrids may operate either in parallel with, or islanded form the main electric grid, and may switch between these two states. A simple microgrid might involve minimal design effort and employ a simple design, such as only a critical load paired with a backup generator. Simple designs are typically inefficient solutions when considering all critical loads and possible threats to a given system. An “advanced microgrid” is one that is designed using Sandia National Laboratories’ Energy Surety Design Methodology (ESDM), which is a systematic process to maintain or enhance the attributes of: safety, security, reliability, sustainability, cost effectiveness, and resilience. Key components of advanced microgrid design include identifying and prioritizing critical assets, defining design basis threats, and establishing performance goals.</w:t>
+      </w:r>
+      <w:r>
+        <w:rPr>
+          <w:rFonts w:ascii="Palatino Linotype" w:hAnsi="Palatino Linotype"/>
+          <w:sz w:val="24"/>
+          <w:szCs w:val="24"/>
+        </w:rPr>
+        <w:t xml:space="preserve"> [9]</w:t>
+      </w:r>
+    </w:p>
+    <w:p>
+      <w:pPr>
+        <w:jc w:val="both"/>
+        <w:rPr>
+          <w:rFonts w:ascii="Palatino Linotype" w:hAnsi="Palatino Linotype"/>
+          <w:sz w:val="24"/>
+          <w:szCs w:val="24"/>
+        </w:rPr>
+      </w:pPr>
+      <w:r>
+        <w:rPr>
+          <w:rFonts w:ascii="Palatino Linotype" w:hAnsi="Palatino Linotype"/>
+          <w:sz w:val="24"/>
+          <w:szCs w:val="24"/>
+        </w:rPr>
+        <w:t xml:space="preserve">Maintaining local power delivery during extended main electric grid outages has become increasingly important as more customers and services rely on electric power. This is highlighted in Figure </w:t>
+      </w:r>
+      <w:r>
+        <w:rPr>
+          <w:rFonts w:ascii="Palatino Linotype" w:hAnsi="Palatino Linotype"/>
+          <w:sz w:val="24"/>
+          <w:szCs w:val="24"/>
+        </w:rPr>
+        <w:t>9</w:t>
+      </w:r>
+      <w:r>
+        <w:rPr>
+          <w:rFonts w:ascii="Palatino Linotype" w:hAnsi="Palatino Linotype"/>
+          <w:sz w:val="24"/>
+          <w:szCs w:val="24"/>
+        </w:rPr>
+        <w:t xml:space="preserve">, which shows that several of the worst blackouts in the world in terms of customer hours lost have occurred in the last 20 years.  </w:t>
+      </w:r>
+    </w:p>
+    <w:p>
+      <w:pPr>
+        <w:jc w:val="both"/>
+        <w:rPr>
+          <w:rFonts w:ascii="Palatino Linotype" w:hAnsi="Palatino Linotype"/>
+          <w:sz w:val="24"/>
+          <w:szCs w:val="24"/>
+        </w:rPr>
+      </w:pPr>
+    </w:p>
+    <w:p>
+      <w:pPr>
+        <w:jc w:val="center"/>
+        <w:rPr>
+          <w:rFonts w:ascii="Palatino Linotype" w:hAnsi="Palatino Linotype"/>
+          <w:sz w:val="24"/>
+          <w:szCs w:val="24"/>
+        </w:rPr>
+      </w:pPr>
+      <w:r>
+        <w:rPr>
+          <w:rFonts w:ascii="Palatino Linotype" w:hAnsi="Palatino Linotype"/>
+          <w:sz w:val="24"/>
+          <w:szCs w:val="24"/>
+        </w:rPr>
+        <w:drawing>
+          <wp:inline distT="0" distB="0" distL="0" distR="0" wp14:anchorId="66BE124A" wp14:editId="62230EED">
+            <wp:extent cx="3959224" cy="2322661"/>
+            <wp:effectExtent l="0" t="0" r="0" b="0"/>
+            <wp:docPr id="547147527" name="Picture 1"/>
+            <wp:cNvGraphicFramePr>
+              <a:graphicFrameLocks xmlns:a="http://schemas.openxmlformats.org/drawingml/2006/main" noChangeAspect="1"/>
+            </wp:cNvGraphicFramePr>
+            <a:graphic xmlns:a="http://schemas.openxmlformats.org/drawingml/2006/main">
+              <a:graphicData uri="http://schemas.openxmlformats.org/drawingml/2006/picture">
+                <pic:pic xmlns:pic="http://schemas.openxmlformats.org/drawingml/2006/picture">
+                  <pic:nvPicPr>
+                    <pic:cNvPr id="547147527" name=""/>
+                    <pic:cNvPicPr/>
+                  </pic:nvPicPr>
+                  <pic:blipFill>
+                    <a:blip r:embed="rId22"/>
+                    <a:stretch>
+                      <a:fillRect/>
+                    </a:stretch>
+                  </pic:blipFill>
+                  <pic:spPr>
+                    <a:xfrm>
+                      <a:off x="0" y="0"/>
+                      <a:ext cx="3964664" cy="2325853"/>
+                    </a:xfrm>
+                    <a:prstGeom prst="rect">
+                      <a:avLst/>
+                    </a:prstGeom>
+                  </pic:spPr>
+                </pic:pic>
+              </a:graphicData>
+            </a:graphic>
+          </wp:inline>
+        </w:drawing>
+      </w:r>
+    </w:p>
+    <w:p>
+      <w:pPr>
+        <w:jc w:val="center"/>
+        <w:rPr>
+          <w:rFonts w:ascii="Palatino Linotype" w:hAnsi="Palatino Linotype"/>
+          <w:sz w:val="16"/>
+          <w:szCs w:val="16"/>
+        </w:rPr>
+      </w:pPr>
+      <w:r>
+        <w:rPr>
+          <w:rFonts w:ascii="Palatino Linotype" w:hAnsi="Palatino Linotype"/>
+          <w:b/>
+          <w:bCs/>
+          <w:sz w:val="16"/>
+          <w:szCs w:val="16"/>
+        </w:rPr>
+        <w:t>Fig. 9:</w:t>
+      </w:r>
+      <w:r>
+        <w:rPr>
+          <w:rFonts w:ascii="Palatino Linotype" w:hAnsi="Palatino Linotype"/>
+          <w:sz w:val="16"/>
+          <w:szCs w:val="16"/>
+        </w:rPr>
+        <w:t xml:space="preserve"> Million customer-hours of lost electricity service, rough estimates based on available data. Selection of some of the largest</w:t>
+      </w:r>
+      <w:r>
+        <w:rPr>
+          <w:rFonts w:ascii="Palatino Linotype" w:hAnsi="Palatino Linotype"/>
+          <w:sz w:val="16"/>
+          <w:szCs w:val="16"/>
+        </w:rPr>
+        <w:t xml:space="preserve"> and well-known blackouts</w:t>
+      </w:r>
+      <w:r>
+        <w:rPr>
+          <w:rFonts w:ascii="Palatino Linotype" w:hAnsi="Palatino Linotype"/>
+          <w:sz w:val="16"/>
+          <w:szCs w:val="16"/>
+        </w:rPr>
+        <w:t>. Source: DOE, National Academies, news reports, government statistics, academic, literature and Rhodium estimates</w:t>
+      </w:r>
+    </w:p>
+    <w:p>
+      <w:pPr>
+        <w:jc w:val="both"/>
+        <w:rPr>
+          <w:rFonts w:ascii="Palatino Linotype" w:hAnsi="Palatino Linotype"/>
+          <w:sz w:val="24"/>
+          <w:szCs w:val="24"/>
+        </w:rPr>
+      </w:pPr>
+      <w:r>
+        <w:rPr>
+          <w:rFonts w:ascii="Palatino Linotype" w:hAnsi="Palatino Linotype"/>
+          <w:sz w:val="24"/>
+          <w:szCs w:val="24"/>
+        </w:rPr>
+        <w:t>Due to interdependencies, extended power outages have cascading impacts on productivity, safety, and public health. Loss of power to a water treatment plant for an extended period will deplete reserves, impacting not only public health, but also firefighting and water for industrial uses. Outages to communications infrastructure due to lost power impacts the ability to dispatch emergency services, to coordinate mitigation efforts such as clearing</w:t>
+      </w:r>
+      <w:r>
+        <w:rPr>
+          <w:rFonts w:ascii="Palatino Linotype" w:hAnsi="Palatino Linotype"/>
+          <w:sz w:val="24"/>
+          <w:szCs w:val="24"/>
+        </w:rPr>
+        <w:t xml:space="preserve"> </w:t>
+      </w:r>
+      <w:r>
+        <w:rPr>
+          <w:rFonts w:ascii="Palatino Linotype" w:hAnsi="Palatino Linotype"/>
+          <w:sz w:val="24"/>
+          <w:szCs w:val="24"/>
+        </w:rPr>
+        <w:t xml:space="preserve">debris, and to communicate with customers. Traffic signal outages and an inability to pump fuel due to power outages can cripple transportation.  </w:t>
+      </w:r>
+    </w:p>
+    <w:p>
+      <w:pPr>
+        <w:jc w:val="both"/>
+        <w:rPr>
+          <w:rFonts w:ascii="Palatino Linotype" w:hAnsi="Palatino Linotype"/>
+          <w:sz w:val="24"/>
+          <w:szCs w:val="24"/>
+        </w:rPr>
+      </w:pPr>
+      <w:r>
+        <w:rPr>
+          <w:rFonts w:ascii="Palatino Linotype" w:hAnsi="Palatino Linotype"/>
+          <w:sz w:val="24"/>
+          <w:szCs w:val="24"/>
+        </w:rPr>
+        <w:lastRenderedPageBreak/>
+        <w:t xml:space="preserve">These issues highlight how important it is for communities to consider options such as advanced microgrids to improve the design, operation, and management of their energy system infrastructure to minimize the impacts of extended electric grid outages. </w:t>
+      </w:r>
+      <w:r>
+        <w:rPr>
+          <w:rFonts w:ascii="Palatino Linotype" w:hAnsi="Palatino Linotype"/>
+          <w:sz w:val="24"/>
+          <w:szCs w:val="24"/>
+        </w:rPr>
+        <w:t xml:space="preserve">The </w:t>
+      </w:r>
+      <w:r>
+        <w:rPr>
+          <w:rFonts w:ascii="Palatino Linotype" w:hAnsi="Palatino Linotype"/>
+          <w:sz w:val="24"/>
+          <w:szCs w:val="24"/>
+        </w:rPr>
+        <w:t xml:space="preserve">need is for energy surety: energy systems that are safe, secure, reliable, and designed in a way that provides energy system operational assurance during routine and extended impact events caused by accidents, natural disasters, or intentional attacks.  </w:t>
+      </w:r>
+      <w:r>
+        <w:rPr>
+          <w:rFonts w:ascii="Palatino Linotype" w:hAnsi="Palatino Linotype"/>
+          <w:sz w:val="24"/>
+          <w:szCs w:val="24"/>
+        </w:rPr>
+        <w:t>[5]</w:t>
+      </w:r>
+    </w:p>
+    <w:p>
+      <w:pPr>
+        <w:jc w:val="both"/>
+        <w:rPr>
+          <w:rFonts w:ascii="Palatino Linotype" w:hAnsi="Palatino Linotype"/>
+          <w:sz w:val="24"/>
+          <w:szCs w:val="24"/>
+        </w:rPr>
+      </w:pPr>
+    </w:p>
+    <w:p>
+      <w:pPr>
+        <w:jc w:val="both"/>
+        <w:rPr>
+          <w:rFonts w:ascii="Palatino Linotype" w:hAnsi="Palatino Linotype"/>
+          <w:sz w:val="24"/>
+          <w:szCs w:val="24"/>
+        </w:rPr>
+      </w:pPr>
+    </w:p>
+    <w:p>
+      <w:pPr>
+        <w:jc w:val="both"/>
+        <w:rPr>
+          <w:rFonts w:ascii="Palatino Linotype" w:hAnsi="Palatino Linotype"/>
+          <w:sz w:val="24"/>
+          <w:szCs w:val="24"/>
+        </w:rPr>
+      </w:pPr>
+    </w:p>
+    <w:p>
+      <w:pPr>
+        <w:jc w:val="both"/>
+        <w:rPr>
+          <w:rFonts w:ascii="Palatino Linotype" w:hAnsi="Palatino Linotype"/>
+          <w:sz w:val="24"/>
+          <w:szCs w:val="24"/>
+        </w:rPr>
+      </w:pPr>
+    </w:p>
+    <w:p>
+      <w:pPr>
+        <w:jc w:val="center"/>
+        <w:rPr>
+          <w:rFonts w:ascii="Palatino Linotype" w:hAnsi="Palatino Linotype"/>
+          <w:sz w:val="16"/>
+          <w:szCs w:val="16"/>
+        </w:rPr>
+      </w:pPr>
+    </w:p>
     <w:p/>
     <w:p>
       <w:pPr>
@@ -8297,8 +8569,8 @@
       <w:pPr>
         <w:pStyle w:val="Heading1"/>
       </w:pPr>
-      <w:bookmarkStart w:id="6" w:name="_11._BIBLIOGRAPHY"/>
-      <w:bookmarkEnd w:id="6"/>
+      <w:bookmarkStart w:id="8" w:name="_11._BIBLIOGRAPHY"/>
+      <w:bookmarkEnd w:id="8"/>
       <w:r>
         <w:t>9</w:t>
       </w:r>
@@ -8325,8 +8597,8 @@
           <w:bCs w:val="0"/>
         </w:rPr>
       </w:pPr>
-      <w:bookmarkStart w:id="7" w:name="_[1]_International_Energy"/>
-      <w:bookmarkEnd w:id="7"/>
+      <w:bookmarkStart w:id="9" w:name="_[1]_International_Energy"/>
+      <w:bookmarkEnd w:id="9"/>
       <w:r>
         <w:rPr>
           <w:rStyle w:val="IntenseEmphasis"/>
@@ -8364,7 +8636,7 @@
           <w:b w:val="0"/>
           <w:bCs w:val="0"/>
         </w:rPr>
-        <w:t xml:space="preserve">Energy Access: How to make mod-ern energy access universal. </w:t>
+        <w:t xml:space="preserve">Energy Access: How to make modern energy access universal. </w:t>
       </w:r>
     </w:p>
     <w:p>
@@ -8378,8 +8650,8 @@
           <w:iCs w:val="0"/>
         </w:rPr>
       </w:pPr>
-      <w:bookmarkStart w:id="8" w:name="_[2]_Increasing_Rural"/>
-      <w:bookmarkEnd w:id="8"/>
+      <w:bookmarkStart w:id="10" w:name="_[2]_Increasing_Rural"/>
+      <w:bookmarkEnd w:id="10"/>
       <w:r>
         <w:rPr>
           <w:rStyle w:val="IntenseEmphasis"/>
@@ -8433,8 +8705,8 @@
       <w:pPr>
         <w:pStyle w:val="Heading3"/>
       </w:pPr>
-      <w:bookmarkStart w:id="9" w:name="_[3]_Subhes_C."/>
-      <w:bookmarkEnd w:id="9"/>
+      <w:bookmarkStart w:id="11" w:name="_[3]_Subhes_C."/>
+      <w:bookmarkEnd w:id="11"/>
       <w:r>
         <w:t xml:space="preserve">[3] </w:t>
       </w:r>
@@ -8470,192 +8742,186 @@
           <w:i/>
           <w:iCs/>
         </w:rPr>
-        <w:t xml:space="preserve"> and sustainable development: A critical review and </w:t>
-      </w:r>
-      <w:proofErr w:type="gramStart"/>
+        <w:t xml:space="preserve"> and sustainable development: A critical review and analysis</w:t>
+      </w:r>
+      <w:r>
+        <w:t xml:space="preserve">,  </w:t>
+      </w:r>
+      <w:r>
+        <w:t>Energy for Sustainable Development Volume 16, Issue 3, September 2012, Pages 260-271</w:t>
+      </w:r>
+    </w:p>
+    <w:p>
+      <w:pPr>
+        <w:pStyle w:val="Heading3"/>
+      </w:pPr>
+      <w:bookmarkStart w:id="12" w:name="_[4]_SEforALL_and"/>
+      <w:bookmarkEnd w:id="12"/>
+      <w:r>
+        <w:t xml:space="preserve">[4] </w:t>
+      </w:r>
+      <w:proofErr w:type="spellStart"/>
+      <w:r>
+        <w:t>SEforALL</w:t>
+      </w:r>
+      <w:proofErr w:type="spellEnd"/>
+      <w:r>
+        <w:t xml:space="preserve"> and Climate Policy Initiative (2019), Energizing Finance: Understanding the Landscape, Research Report</w:t>
+      </w:r>
+    </w:p>
+    <w:p>
+      <w:pPr>
+        <w:pStyle w:val="Heading3"/>
+      </w:pPr>
+      <w:bookmarkStart w:id="13" w:name="_[5]_Saeid_Charani"/>
+      <w:bookmarkEnd w:id="13"/>
+      <w:r>
+        <w:t xml:space="preserve">[5] Saeid Charani </w:t>
+      </w:r>
+      <w:proofErr w:type="spellStart"/>
+      <w:r>
+        <w:t>Shandiz</w:t>
+      </w:r>
+      <w:proofErr w:type="spellEnd"/>
+      <w:r>
+        <w:t xml:space="preserve">, Greg </w:t>
+      </w:r>
+      <w:proofErr w:type="spellStart"/>
+      <w:r>
+        <w:t>Foliente</w:t>
+      </w:r>
+      <w:proofErr w:type="spellEnd"/>
+      <w:r>
+        <w:t xml:space="preserve">, Behzad </w:t>
+      </w:r>
+      <w:proofErr w:type="spellStart"/>
+      <w:r>
+        <w:t>Rismanchi</w:t>
+      </w:r>
+      <w:proofErr w:type="spellEnd"/>
+      <w:r>
+        <w:t>, Amanda Wachtel, Robert F. Jeffers</w:t>
+      </w:r>
+      <w:r>
+        <w:t xml:space="preserve"> (2020)</w:t>
+      </w:r>
+      <w:r>
+        <w:t>,</w:t>
+      </w:r>
       <w:r>
         <w:rPr>
           <w:i/>
           <w:iCs/>
         </w:rPr>
-        <w:t>analysis</w:t>
-      </w:r>
-      <w:r>
-        <w:t xml:space="preserve">,  </w:t>
-      </w:r>
-      <w:r>
-        <w:t>Energy</w:t>
-      </w:r>
-      <w:proofErr w:type="gramEnd"/>
-      <w:r>
-        <w:t xml:space="preserve"> for Sustainable Development Volume 16, Issue 3, September 2012, Pages 260-271</w:t>
+        <w:t xml:space="preserve"> Resilience framework and metrics for energy master planning of communities</w:t>
+      </w:r>
+      <w:r>
+        <w:t>,</w:t>
+      </w:r>
+      <w:r>
+        <w:t xml:space="preserve"> </w:t>
+      </w:r>
+      <w:r>
+        <w:t>Energy,</w:t>
+      </w:r>
+      <w:r>
+        <w:t xml:space="preserve"> </w:t>
+      </w:r>
+      <w:r>
+        <w:t>Volume 203</w:t>
       </w:r>
     </w:p>
     <w:p>
       <w:pPr>
         <w:pStyle w:val="Heading3"/>
       </w:pPr>
-      <w:bookmarkStart w:id="10" w:name="_[4]_SEforALL_and"/>
-      <w:bookmarkEnd w:id="10"/>
-      <w:r>
-        <w:t xml:space="preserve">[4] </w:t>
+      <w:bookmarkStart w:id="14" w:name="_[6]_Hollnagel_et"/>
+      <w:bookmarkEnd w:id="14"/>
+      <w:r>
+        <w:t xml:space="preserve">[6] </w:t>
+      </w:r>
+      <w:r>
+        <w:t xml:space="preserve">Hollnagel et al., </w:t>
+      </w:r>
+      <w:r>
+        <w:t>(</w:t>
+      </w:r>
+      <w:r>
+        <w:t>2006</w:t>
+      </w:r>
+      <w:r>
+        <w:t>), Resilience Engineering Concepts and Precepts</w:t>
+      </w:r>
+      <w:r>
+        <w:t>, Ashgate Edition</w:t>
+      </w:r>
+    </w:p>
+    <w:p>
+      <w:pPr>
+        <w:pStyle w:val="Heading3"/>
+      </w:pPr>
+      <w:bookmarkStart w:id="15" w:name="_[7]_M._Bazilian,"/>
+      <w:bookmarkEnd w:id="15"/>
+      <w:r>
+        <w:t xml:space="preserve">[7] M. </w:t>
       </w:r>
       <w:proofErr w:type="spellStart"/>
       <w:r>
-        <w:t>SEforALL</w:t>
+        <w:t>Bazilian</w:t>
       </w:r>
       <w:proofErr w:type="spellEnd"/>
       <w:r>
-        <w:t xml:space="preserve"> and Climate Policy Initiative (2019), Energizing Finance: Understanding the Landscape, Research Report</w:t>
+        <w:t>, P. Nussbaumer &amp; al., (2011),</w:t>
+      </w:r>
+      <w:r>
+        <w:t xml:space="preserve"> </w:t>
+      </w:r>
+      <w:r>
+        <w:t>Energy Access Scenarios to 2030 for the Power Sector in Sub-Saharan Africa</w:t>
+      </w:r>
+      <w:r>
+        <w:t xml:space="preserve">, Fondazione Eni Enrico Mattei </w:t>
+      </w:r>
+      <w:r>
+        <w:t>FEEM Working Paper No. 68.2011</w:t>
       </w:r>
     </w:p>
     <w:p>
       <w:pPr>
         <w:pStyle w:val="Heading3"/>
       </w:pPr>
-      <w:bookmarkStart w:id="11" w:name="_[5]_Saeid_Charani"/>
-      <w:bookmarkEnd w:id="11"/>
-      <w:r>
-        <w:t xml:space="preserve">[5] Saeid Charani </w:t>
-      </w:r>
-      <w:proofErr w:type="spellStart"/>
-      <w:r>
-        <w:t>Shandiz</w:t>
-      </w:r>
-      <w:proofErr w:type="spellEnd"/>
-      <w:r>
-        <w:t xml:space="preserve">, Greg </w:t>
-      </w:r>
-      <w:proofErr w:type="spellStart"/>
-      <w:r>
-        <w:t>Foliente</w:t>
-      </w:r>
-      <w:proofErr w:type="spellEnd"/>
-      <w:r>
-        <w:t xml:space="preserve">, Behzad </w:t>
-      </w:r>
-      <w:proofErr w:type="spellStart"/>
-      <w:r>
-        <w:t>Rismanchi</w:t>
-      </w:r>
-      <w:proofErr w:type="spellEnd"/>
-      <w:r>
-        <w:t>, Amanda Wachtel, Robert F. Jeffers</w:t>
-      </w:r>
-      <w:r>
-        <w:t xml:space="preserve"> (2020)</w:t>
-      </w:r>
-      <w:r>
-        <w:t>,</w:t>
+      <w:bookmarkStart w:id="16" w:name="_[8]_Anton_Eberhard,"/>
+      <w:bookmarkEnd w:id="16"/>
+      <w:r>
+        <w:t xml:space="preserve">[8] Anton Eberhard, Katharine Gratwick, Elvira Morella, Pedro   (2017), </w:t>
       </w:r>
       <w:r>
         <w:rPr>
           <w:i/>
           <w:iCs/>
         </w:rPr>
-        <w:t xml:space="preserve"> Resilience framework and metrics for energy master planning of communities</w:t>
-      </w:r>
-      <w:r>
-        <w:t>,</w:t>
+        <w:t>Independent Power Projects in Sub-Saharan Africa: Investment trends and policy lessons,</w:t>
+      </w:r>
+      <w:r>
+        <w:t xml:space="preserve"> Energy Policy, Volume 108, Pages 390-424</w:t>
+      </w:r>
+    </w:p>
+    <w:p>
+      <w:pPr>
+        <w:pStyle w:val="Heading3"/>
+      </w:pPr>
+      <w:r>
+        <w:t>[9]</w:t>
       </w:r>
       <w:r>
         <w:t xml:space="preserve"> </w:t>
       </w:r>
       <w:r>
-        <w:t>Energy,</w:t>
-      </w:r>
-      <w:r>
-        <w:t xml:space="preserve"> </w:t>
-      </w:r>
-      <w:r>
-        <w:t>Volume 203</w:t>
-      </w:r>
-    </w:p>
-    <w:p>
-      <w:pPr>
-        <w:pStyle w:val="Heading3"/>
-      </w:pPr>
-      <w:bookmarkStart w:id="12" w:name="_[6]_Hollnagel_et"/>
-      <w:bookmarkEnd w:id="12"/>
-      <w:r>
-        <w:t xml:space="preserve">[6] </w:t>
-      </w:r>
-      <w:r>
-        <w:t xml:space="preserve">Hollnagel et al., </w:t>
-      </w:r>
-      <w:r>
-        <w:t>(</w:t>
-      </w:r>
-      <w:r>
-        <w:t>2006</w:t>
-      </w:r>
-      <w:r>
-        <w:t>), Resilience Engineering Concepts and Precepts</w:t>
-      </w:r>
-      <w:r>
-        <w:t>, Ashgate Edition</w:t>
-      </w:r>
-    </w:p>
-    <w:p>
-      <w:pPr>
-        <w:pStyle w:val="Heading3"/>
-      </w:pPr>
-      <w:bookmarkStart w:id="13" w:name="_[7]_M._Bazilian,"/>
-      <w:bookmarkEnd w:id="13"/>
-      <w:r>
-        <w:t xml:space="preserve">[7] M. </w:t>
-      </w:r>
-      <w:proofErr w:type="spellStart"/>
-      <w:r>
-        <w:t>Bazilian</w:t>
-      </w:r>
-      <w:proofErr w:type="spellEnd"/>
-      <w:r>
-        <w:t>, P. Nussbaumer &amp; al., (2011),</w:t>
-      </w:r>
-      <w:r>
-        <w:t xml:space="preserve"> </w:t>
-      </w:r>
-      <w:r>
-        <w:t>Energy Access Scenarios to 2030 for the Power Sector in Sub-Saharan Africa</w:t>
-      </w:r>
-      <w:r>
-        <w:t xml:space="preserve">, Fondazione Eni Enrico Mattei </w:t>
-      </w:r>
-      <w:r>
-        <w:t>FEEM Working Paper No. 68.2011</w:t>
-      </w:r>
-    </w:p>
-    <w:p>
-      <w:pPr>
-        <w:pStyle w:val="Heading3"/>
-      </w:pPr>
-      <w:bookmarkStart w:id="14" w:name="_[8]_Anton_Eberhard,"/>
-      <w:bookmarkEnd w:id="14"/>
-      <w:r>
-        <w:t>[8] Anton Eberhard, Katharine Gratwick, Elvira Morella, Pedro</w:t>
-      </w:r>
-      <w:proofErr w:type="gramStart"/>
-      <w:r>
-        <w:t xml:space="preserve">   (</w:t>
-      </w:r>
-      <w:proofErr w:type="gramEnd"/>
-      <w:r>
-        <w:t xml:space="preserve">2017), </w:t>
-      </w:r>
-      <w:r>
-        <w:rPr>
-          <w:i/>
-          <w:iCs/>
-        </w:rPr>
-        <w:t>Independent Power Projects in Sub-Saharan Africa: Investment trends and policy lessons,</w:t>
-      </w:r>
-      <w:r>
-        <w:t xml:space="preserve"> Energy Policy, Volume 108, Pages 390-424</w:t>
+        <w:t>Sandia National Laboratories, U.S. Department of Energy (DOE) (2019). Fundamentals of Advanced Microgrid Design.</w:t>
       </w:r>
     </w:p>
     <w:sectPr>
-      <w:footerReference w:type="default" r:id="rId22"/>
+      <w:footerReference w:type="default" r:id="rId23"/>
       <w:pgSz w:w="11904" w:h="16840" w:code="9"/>
       <w:pgMar w:top="1417" w:right="1134" w:bottom="1134" w:left="1134" w:header="720" w:footer="720" w:gutter="0"/>
       <w:cols w:space="720"/>

</xml_diff>